<commit_message>
GDD was open, sorry
</commit_message>
<xml_diff>
--- a/RoboHeist GDD.docx
+++ b/RoboHeist GDD.docx
@@ -140,7 +140,21 @@
           <w:sz w:val="24"/>
           <w:szCs w:val="24"/>
         </w:rPr>
-        <w:t xml:space="preserve">The robot will have to collect heavy items in order to power the doors, you’ll view the robot through the facility’s cameras.  </w:t>
+        <w:t>The robot will have to collect heavy items</w:t>
+      </w:r>
+      <w:r>
+        <w:rPr>
+          <w:sz w:val="24"/>
+          <w:szCs w:val="24"/>
+        </w:rPr>
+        <w:t xml:space="preserve"> and batteries</w:t>
+      </w:r>
+      <w:r>
+        <w:rPr>
+          <w:sz w:val="24"/>
+          <w:szCs w:val="24"/>
+        </w:rPr>
+        <w:t xml:space="preserve"> in order to power the doors, you’ll view the robot through the facility’s cameras.  </w:t>
       </w:r>
     </w:p>
     <w:p>
@@ -193,7 +207,35 @@
           <w:sz w:val="24"/>
           <w:szCs w:val="24"/>
         </w:rPr>
-        <w:t xml:space="preserve">roam around the facility looking for a powerful core while also collecting heavy items to power the doors. While looking for the core, you’ll witness broken robots spread around. The games theme is overall a cartoon-ish vibe with whacking posters plastered around. </w:t>
+        <w:t>roam around the facility looking for a powerful core while also collecting</w:t>
+      </w:r>
+      <w:r>
+        <w:rPr>
+          <w:sz w:val="24"/>
+          <w:szCs w:val="24"/>
+        </w:rPr>
+        <w:t xml:space="preserve"> heavy items to power the doors, while navigating using the facility’s security cameras.</w:t>
+      </w:r>
+      <w:r>
+        <w:rPr>
+          <w:sz w:val="24"/>
+          <w:szCs w:val="24"/>
+        </w:rPr>
+        <w:t xml:space="preserve"> While looking for the core, you’ll witness </w:t>
+      </w:r>
+      <w:r>
+        <w:rPr>
+          <w:sz w:val="24"/>
+          <w:szCs w:val="24"/>
+        </w:rPr>
+        <w:t>powerless</w:t>
+      </w:r>
+      <w:r>
+        <w:rPr>
+          <w:sz w:val="24"/>
+          <w:szCs w:val="24"/>
+        </w:rPr>
+        <w:t xml:space="preserve"> robots spread around. The games theme is overall a cartoon-ish vibe with whacking posters plastered around. </w:t>
       </w:r>
     </w:p>
     <w:p>
@@ -224,14 +266,88 @@
           <w:sz w:val="24"/>
           <w:szCs w:val="24"/>
         </w:rPr>
-        <w:t xml:space="preserve">In this game the style or art of this game is a semi 3D cartoon-ish style. The start and pause menu are pixel art workers made in piskel as well as the winning scene. The robots and the items are made in a program named blender. </w:t>
-      </w:r>
-      <w:r>
-        <w:rPr>
-          <w:sz w:val="24"/>
-          <w:szCs w:val="24"/>
-        </w:rPr>
-        <w:t xml:space="preserve">These items are meant to look 3D and stand out during the game. Objects such as pencils, the robots, donuts, etc… were made in blender. </w:t>
+        <w:t>In this game the styl</w:t>
+      </w:r>
+      <w:r>
+        <w:rPr>
+          <w:sz w:val="24"/>
+          <w:szCs w:val="24"/>
+        </w:rPr>
+        <w:t>e or art of this game is a semi-3D cartoon</w:t>
+      </w:r>
+      <w:r>
+        <w:rPr>
+          <w:sz w:val="24"/>
+          <w:szCs w:val="24"/>
+        </w:rPr>
+        <w:t xml:space="preserve">ish style. The start and pause menu are pixel art workers made in </w:t>
+      </w:r>
+      <w:proofErr w:type="spellStart"/>
+      <w:r>
+        <w:rPr>
+          <w:sz w:val="24"/>
+          <w:szCs w:val="24"/>
+        </w:rPr>
+        <w:t>P</w:t>
+      </w:r>
+      <w:r>
+        <w:rPr>
+          <w:sz w:val="24"/>
+          <w:szCs w:val="24"/>
+        </w:rPr>
+        <w:t>iskel</w:t>
+      </w:r>
+      <w:proofErr w:type="spellEnd"/>
+      <w:r>
+        <w:rPr>
+          <w:sz w:val="24"/>
+          <w:szCs w:val="24"/>
+        </w:rPr>
+        <w:t xml:space="preserve"> as well as the winning scene. The </w:t>
+      </w:r>
+      <w:bookmarkStart w:id="0" w:name="_GoBack"/>
+      <w:bookmarkEnd w:id="0"/>
+      <w:r>
+        <w:rPr>
+          <w:sz w:val="24"/>
+          <w:szCs w:val="24"/>
+        </w:rPr>
+        <w:t xml:space="preserve">robots and the items are made in a program named </w:t>
+      </w:r>
+      <w:r>
+        <w:rPr>
+          <w:sz w:val="24"/>
+          <w:szCs w:val="24"/>
+        </w:rPr>
+        <w:t>B</w:t>
+      </w:r>
+      <w:r>
+        <w:rPr>
+          <w:sz w:val="24"/>
+          <w:szCs w:val="24"/>
+        </w:rPr>
+        <w:t xml:space="preserve">lender. </w:t>
+      </w:r>
+      <w:r>
+        <w:rPr>
+          <w:sz w:val="24"/>
+          <w:szCs w:val="24"/>
+        </w:rPr>
+        <w:t>These items are meant to look 3D and stand out during the game. Objects such as pencils, the rob</w:t>
+      </w:r>
+      <w:r>
+        <w:rPr>
+          <w:sz w:val="24"/>
+          <w:szCs w:val="24"/>
+        </w:rPr>
+        <w:t>ots, donuts, etc… were made in B</w:t>
+      </w:r>
+      <w:r>
+        <w:rPr>
+          <w:sz w:val="24"/>
+          <w:szCs w:val="24"/>
+        </w:rPr>
+        <w:t xml:space="preserve">lender. </w:t>
       </w:r>
     </w:p>
     <w:p>
@@ -281,8 +397,6 @@
         </w:rPr>
         <w:t xml:space="preserve"> </w:t>
       </w:r>
-      <w:bookmarkStart w:id="0" w:name="_GoBack"/>
-      <w:bookmarkEnd w:id="0"/>
     </w:p>
     <w:sectPr>
       <w:pgSz w:w="12240" w:h="15840"/>

</xml_diff>